<commit_message>
作文1 is done :books:
</commit_message>
<xml_diff>
--- a/Upper Intermediate Chinese/Assignments/作文1.docx
+++ b/Upper Intermediate Chinese/Assignments/作文1.docx
@@ -7,74 +7,296 @@
         <w:spacing w:line="360" w:lineRule="auto"/>
       </w:pPr>
       <w:r>
-        <w:t>诸位好，</w:t>
-      </w:r>
-    </w:p>
-    <w:p>
-      <w:pPr>
-        <w:spacing w:line="360" w:lineRule="auto"/>
-      </w:pPr>
-      <w:r>
-        <w:t>今天也许是你们在清华的最后一天，希望当你们回顾在母校的这四年</w:t>
-      </w:r>
-      <w:r>
-        <w:t>时</w:t>
-      </w:r>
-      <w:r>
-        <w:t>只想到幸福和快乐。作为各位的学长，我今天跟你们分享一句赠言。</w:t>
-      </w:r>
-    </w:p>
-    <w:p>
-      <w:pPr>
-        <w:spacing w:line="360" w:lineRule="auto"/>
-      </w:pPr>
-      <w:r>
-        <w:t>“不要抛弃朋友。”你们这四年的功课也许让你们为更高的成绩许牺牲你们陪朋友的休闲时间，是出于不得已的。我希望诸位趁现在年富力强的时候，好好陪着朋友</w:t>
-      </w:r>
-      <w:r>
-        <w:t>，</w:t>
-      </w:r>
-      <w:r>
-        <w:t>努力拥有学问。</w:t>
-      </w:r>
-    </w:p>
-    <w:p>
-      <w:pPr>
-        <w:spacing w:line="360" w:lineRule="auto"/>
-      </w:pPr>
-      <w:r>
-        <w:t>有人说：“努力做一种学问自然不会有时间玩儿，多玩儿的话学问会衰退，怕辜负父母！”</w:t>
-      </w:r>
-    </w:p>
-    <w:p>
-      <w:pPr>
-        <w:spacing w:line="360" w:lineRule="auto"/>
-      </w:pPr>
-      <w:r>
-        <w:t>我要对你们说：这四年里，老师告诉诸位你们的责任，给你们一些时间来完成它。不过从今以后，你们要依己的心愿去自由管理光阴。现在的光阴是不复返的，决不浪费它罢。现在想个</w:t>
-      </w:r>
-      <w:r>
+        <w:drawing>
+          <wp:inline distT="0" distB="0" distL="114300" distR="114300">
+            <wp:extent cx="5266690" cy="8800465"/>
+            <wp:effectExtent l="0" t="0" r="16510" b="13335"/>
+            <wp:docPr id="1" name="Picture 1" descr="WechatIMG200"/>
+            <wp:cNvGraphicFramePr>
+              <a:graphicFrameLocks xmlns:a="http://schemas.openxmlformats.org/drawingml/2006/main" noChangeAspect="1"/>
+            </wp:cNvGraphicFramePr>
+            <a:graphic xmlns:a="http://schemas.openxmlformats.org/drawingml/2006/main">
+              <a:graphicData uri="http://schemas.openxmlformats.org/drawingml/2006/picture">
+                <pic:pic xmlns:pic="http://schemas.openxmlformats.org/drawingml/2006/picture">
+                  <pic:nvPicPr>
+                    <pic:cNvPr id="1" name="Picture 1" descr="WechatIMG200"/>
+                    <pic:cNvPicPr>
+                      <a:picLocks noChangeAspect="1"/>
+                    </pic:cNvPicPr>
+                  </pic:nvPicPr>
+                  <pic:blipFill>
+                    <a:blip r:embed="rId4"/>
+                    <a:stretch>
+                      <a:fillRect/>
+                    </a:stretch>
+                  </pic:blipFill>
+                  <pic:spPr>
+                    <a:xfrm>
+                      <a:off x="0" y="0"/>
+                      <a:ext cx="5266690" cy="8800465"/>
+                    </a:xfrm>
+                    <a:prstGeom prst="rect">
+                      <a:avLst/>
+                    </a:prstGeom>
+                  </pic:spPr>
+                </pic:pic>
+              </a:graphicData>
+            </a:graphic>
+          </wp:inline>
+        </w:drawing>
+      </w:r>
+    </w:p>
+    <w:p>
+      <w:pPr>
+        <w:spacing w:line="360" w:lineRule="auto"/>
+      </w:pPr>
+      <w:r>
+        <w:rPr>
+          <w:color w:val="FF0000"/>
+        </w:rPr>
+        <w:t>诸位</w:t>
+      </w:r>
+      <w:r>
+        <w:t>好，</w:t>
+      </w:r>
+    </w:p>
+    <w:p>
+      <w:pPr>
+        <w:spacing w:line="360" w:lineRule="auto"/>
+        <w:ind w:firstLine="420" w:firstLineChars="0"/>
+      </w:pPr>
+      <w:r>
+        <w:t>今天也许是你们在清华的最后一天，希望当你们回顾在</w:t>
+      </w:r>
+      <w:r>
+        <w:rPr>
+          <w:color w:val="FF0000"/>
+        </w:rPr>
+        <w:t>母校</w:t>
+      </w:r>
+      <w:r>
+        <w:t>的这四年时只想到幸福和快乐。作为各位的学长，我今天跟你们分享一句</w:t>
+      </w:r>
+      <w:r>
+        <w:rPr>
+          <w:color w:val="FF0000"/>
+        </w:rPr>
+        <w:t>赠言</w:t>
+      </w:r>
+      <w:r>
+        <w:t>。</w:t>
+      </w:r>
+    </w:p>
+    <w:p>
+      <w:pPr>
+        <w:spacing w:line="360" w:lineRule="auto"/>
+        <w:ind w:firstLine="420" w:firstLineChars="0"/>
+      </w:pPr>
+      <w:r>
+        <w:t>“不要</w:t>
+      </w:r>
+      <w:r>
+        <w:rPr>
+          <w:color w:val="FF0000"/>
+        </w:rPr>
+        <w:t>抛弃</w:t>
+      </w:r>
+      <w:r>
+        <w:t>朋友。”你们这四年的</w:t>
+      </w:r>
+      <w:r>
+        <w:rPr>
+          <w:color w:val="FF0000"/>
+        </w:rPr>
+        <w:t>功课</w:t>
+      </w:r>
+      <w:r>
+        <w:t>也许让你们</w:t>
+      </w:r>
+      <w:r>
+        <w:rPr>
+          <w:color w:val="00B050"/>
+        </w:rPr>
+        <w:t>为</w:t>
+      </w:r>
+      <w:r>
+        <w:t>更高的成绩</w:t>
+      </w:r>
+      <w:r>
+        <w:rPr>
+          <w:color w:val="00B050"/>
+        </w:rPr>
+        <w:t>许</w:t>
+      </w:r>
+      <w:r>
+        <w:t>牺牲你们陪朋友的休闲时间，是出于</w:t>
+      </w:r>
+      <w:r>
+        <w:rPr>
+          <w:color w:val="00B050"/>
+        </w:rPr>
+        <w:t>不得已的</w:t>
+      </w:r>
+      <w:r>
+        <w:t>。我希望诸位趁现在</w:t>
+      </w:r>
+      <w:r>
+        <w:rPr>
+          <w:color w:val="FF0000"/>
+        </w:rPr>
+        <w:t>年富力强</w:t>
+      </w:r>
+      <w:r>
+        <w:t>的时候，好好陪着朋友，努力拥有</w:t>
+      </w:r>
+      <w:r>
+        <w:rPr>
+          <w:color w:val="FF0000"/>
+        </w:rPr>
+        <w:t>学问</w:t>
+      </w:r>
+      <w:r>
+        <w:t>。</w:t>
+      </w:r>
+    </w:p>
+    <w:p>
+      <w:pPr>
+        <w:spacing w:line="360" w:lineRule="auto"/>
+        <w:ind w:firstLine="420" w:firstLineChars="0"/>
+      </w:pPr>
+      <w:r>
+        <w:t>有人说：“努力做一种</w:t>
+      </w:r>
+      <w:r>
+        <w:rPr>
+          <w:color w:val="auto"/>
+        </w:rPr>
+        <w:t>学问</w:t>
+      </w:r>
+      <w:bookmarkStart w:id="0" w:name="_GoBack"/>
+      <w:r>
+        <w:rPr>
+          <w:color w:val="00B050"/>
+        </w:rPr>
+        <w:t>自然</w:t>
+      </w:r>
+      <w:bookmarkEnd w:id="0"/>
+      <w:r>
+        <w:t>不会有时间玩儿，多玩儿的话学问会</w:t>
+      </w:r>
+      <w:r>
+        <w:rPr>
+          <w:color w:val="FF0000"/>
+        </w:rPr>
+        <w:t>衰退</w:t>
+      </w:r>
+      <w:r>
+        <w:t>，怕</w:t>
+      </w:r>
+      <w:r>
+        <w:rPr>
+          <w:color w:val="FF0000"/>
+        </w:rPr>
+        <w:t>辜负</w:t>
+      </w:r>
+      <w:r>
+        <w:t>父母！”</w:t>
+      </w:r>
+    </w:p>
+    <w:p>
+      <w:pPr>
+        <w:spacing w:line="360" w:lineRule="auto"/>
+        <w:ind w:firstLine="420" w:firstLineChars="0"/>
+      </w:pPr>
+      <w:r>
+        <w:t>我要对你们说：这四年里，老师告诉诸位你们的</w:t>
+      </w:r>
+      <w:r>
+        <w:rPr>
+          <w:color w:val="FF0000"/>
+        </w:rPr>
+        <w:t>责任</w:t>
+      </w:r>
+      <w:r>
+        <w:t>，给你们一些时间来完成它。不过</w:t>
+      </w:r>
+      <w:r>
+        <w:rPr>
+          <w:color w:val="FF0000"/>
+        </w:rPr>
+        <w:t>从今以后</w:t>
+      </w:r>
+      <w:r>
+        <w:t>，你们要</w:t>
+      </w:r>
+      <w:r>
+        <w:rPr>
+          <w:color w:val="00B050"/>
+        </w:rPr>
+        <w:t>依</w:t>
+      </w:r>
+      <w:r>
+        <w:t>自己</w:t>
+      </w:r>
+      <w:r>
+        <w:t>的</w:t>
+      </w:r>
+      <w:r>
+        <w:rPr>
+          <w:color w:val="FF0000"/>
+        </w:rPr>
+        <w:t>心愿</w:t>
+      </w:r>
+      <w:r>
+        <w:t>去自由管理</w:t>
+      </w:r>
+      <w:r>
+        <w:rPr>
+          <w:color w:val="FF0000"/>
+        </w:rPr>
+        <w:t>光阴</w:t>
+      </w:r>
+      <w:r>
+        <w:t>。现在的光阴是</w:t>
+      </w:r>
+      <w:r>
+        <w:rPr>
+          <w:color w:val="FF0000"/>
+        </w:rPr>
+        <w:t>不复返的</w:t>
+      </w:r>
+      <w:r>
+        <w:t>，决不浪费它</w:t>
+      </w:r>
+      <w:r>
+        <w:rPr>
+          <w:color w:val="FF0000"/>
+        </w:rPr>
+        <w:t>罢</w:t>
+      </w:r>
+      <w:r>
+        <w:t>。现在想个</w:t>
+      </w:r>
+      <w:r>
+        <w:rPr>
+          <w:color w:val="FF0000"/>
+        </w:rPr>
         <w:t>法子</w:t>
       </w:r>
       <w:r>
-        <w:t>趁少年，三五年之后，</w:t>
-      </w:r>
-      <w:r>
-        <w:t>你</w:t>
-      </w:r>
-      <w:r>
-        <w:t>自己</w:t>
-      </w:r>
-      <w:r>
-        <w:t>可以</w:t>
-      </w:r>
-      <w:r>
-        <w:t>成为了一个学长，也许有一天回母校做毕业典礼的演讲。</w:t>
-      </w:r>
-    </w:p>
-    <w:p>
-      <w:pPr>
-        <w:spacing w:line="360" w:lineRule="auto"/>
+        <w:t>趁少年，三五年之后，你自己可以成为了一个学长，也许有一天</w:t>
+      </w:r>
+      <w:r>
+        <w:t>也</w:t>
+      </w:r>
+      <w:r>
+        <w:t>回母校做毕业典礼的演讲。</w:t>
+      </w:r>
+    </w:p>
+    <w:p>
+      <w:pPr>
+        <w:spacing w:line="360" w:lineRule="auto"/>
+        <w:ind w:firstLine="420" w:firstLineChars="0"/>
       </w:pPr>
       <w:r>
         <w:t>诸位，胡适生说：“学问便是铸器的工具抛弃了学问便是毁了你自己。”</w:t>
@@ -83,26 +305,60 @@
     <w:p>
       <w:pPr>
         <w:spacing w:line="360" w:lineRule="auto"/>
-      </w:pPr>
-      <w:r>
-        <w:t>我要对你们说：不要</w:t>
-      </w:r>
-      <w:r>
-        <w:t>把</w:t>
-      </w:r>
-      <w:r>
-        <w:t>决不辜负别人做一种学问。依自己对未来的想法过一生，这样在你最后几秒可以笑着回顾过去，绝不有后悔！</w:t>
-      </w:r>
-    </w:p>
-    <w:p>
-      <w:pPr>
-        <w:spacing w:line="360" w:lineRule="auto"/>
+        <w:ind w:firstLine="420" w:firstLineChars="0"/>
+      </w:pPr>
+      <w:r>
+        <w:t>我要</w:t>
+      </w:r>
+      <w:r>
+        <w:t>告诉你们</w:t>
+      </w:r>
+      <w:r>
+        <w:t>：不要把决不辜负别人做一种学问。依自己对未来的想法过一生，这样在你最后几秒可以笑着回顾过去，绝不有后悔！</w:t>
+      </w:r>
+    </w:p>
+    <w:p>
+      <w:pPr>
+        <w:spacing w:line="360" w:lineRule="auto"/>
+        <w:ind w:firstLine="420" w:firstLineChars="0"/>
       </w:pPr>
       <w:r>
         <w:t>再会！清华会眼睁睁地看你们的发展。</w:t>
       </w:r>
-      <w:bookmarkStart w:id="0" w:name="_GoBack"/>
-      <w:bookmarkEnd w:id="0"/>
+    </w:p>
+    <w:p>
+      <w:pPr>
+        <w:spacing w:line="360" w:lineRule="auto"/>
+        <w:ind w:firstLine="420" w:firstLineChars="0"/>
+      </w:pPr>
+    </w:p>
+    <w:p>
+      <w:pPr>
+        <w:spacing w:line="360" w:lineRule="auto"/>
+      </w:pPr>
+      <w:r>
+        <w:rPr>
+          <w:color w:val="FF0000"/>
+        </w:rPr>
+        <w:t>红色</w:t>
+      </w:r>
+      <w:r>
+        <w:t>：生词</w:t>
+      </w:r>
+    </w:p>
+    <w:p>
+      <w:pPr>
+        <w:spacing w:line="360" w:lineRule="auto"/>
+      </w:pPr>
+      <w:r>
+        <w:rPr>
+          <w:color w:val="00B050"/>
+        </w:rPr>
+        <w:t>绿色</w:t>
+      </w:r>
+      <w:r>
+        <w:t>：语言点</w:t>
+      </w:r>
     </w:p>
     <w:sectPr>
       <w:pgSz w:w="11906" w:h="16838"/>

</xml_diff>